<commit_message>
final presentation and Doc
</commit_message>
<xml_diff>
--- a/presentation/Ballwall.docx
+++ b/presentation/Ballwall.docx
@@ -1662,7 +1662,7 @@
     </w:p>
     <w:p>
       <w:pPr>
-        <w:spacing w:line="360" w:lineRule="auto"/>
+        <w:spacing w:after="0" w:line="360" w:lineRule="auto"/>
         <w:rPr>
           <w:rFonts w:ascii="Times New Roman" w:hAnsi="Times New Roman" w:cs="Times New Roman"/>
           <w:sz w:val="32"/>
@@ -1675,28 +1675,16 @@
           <w:sz w:val="32"/>
           <w:szCs w:val="32"/>
         </w:rPr>
-        <w:t>Spielablauf</w:t>
-      </w:r>
-    </w:p>
-    <w:p>
-      <w:pPr>
-        <w:spacing w:line="360" w:lineRule="auto"/>
+        <w:t>Spiela</w:t>
+      </w:r>
+      <w:r>
         <w:rPr>
           <w:rFonts w:ascii="Times New Roman" w:hAnsi="Times New Roman" w:cs="Times New Roman"/>
           <w:sz w:val="32"/>
           <w:szCs w:val="32"/>
         </w:rPr>
-      </w:pPr>
-    </w:p>
-    <w:p>
-      <w:pPr>
-        <w:spacing w:line="360" w:lineRule="auto"/>
-        <w:rPr>
-          <w:rFonts w:ascii="Times New Roman" w:hAnsi="Times New Roman" w:cs="Times New Roman"/>
-          <w:sz w:val="24"/>
-          <w:szCs w:val="24"/>
-        </w:rPr>
-      </w:pPr>
+        <w:t>ufbau</w:t>
+      </w:r>
     </w:p>
     <w:p>
       <w:pPr>
@@ -1710,9 +1698,318 @@
       <w:r>
         <w:rPr>
           <w:rFonts w:ascii="Times New Roman" w:hAnsi="Times New Roman" w:cs="Times New Roman"/>
+          <w:noProof/>
           <w:sz w:val="32"/>
           <w:szCs w:val="32"/>
         </w:rPr>
+        <w:drawing>
+          <wp:inline distT="0" distB="0" distL="0" distR="0" wp14:anchorId="34E22F2F" wp14:editId="225DE803">
+            <wp:extent cx="4057724" cy="3240000"/>
+            <wp:effectExtent l="0" t="0" r="0" b="0"/>
+            <wp:docPr id="4" name="Grafik 4"/>
+            <wp:cNvGraphicFramePr>
+              <a:graphicFrameLocks xmlns:a="http://schemas.openxmlformats.org/drawingml/2006/main" noChangeAspect="1"/>
+            </wp:cNvGraphicFramePr>
+            <a:graphic xmlns:a="http://schemas.openxmlformats.org/drawingml/2006/main">
+              <a:graphicData uri="http://schemas.openxmlformats.org/drawingml/2006/picture">
+                <pic:pic xmlns:pic="http://schemas.openxmlformats.org/drawingml/2006/picture">
+                  <pic:nvPicPr>
+                    <pic:cNvPr id="0" name="Picture 2"/>
+                    <pic:cNvPicPr>
+                      <a:picLocks noChangeAspect="1" noChangeArrowheads="1"/>
+                    </pic:cNvPicPr>
+                  </pic:nvPicPr>
+                  <pic:blipFill rotWithShape="1">
+                    <a:blip r:embed="rId15">
+                      <a:extLst>
+                        <a:ext uri="{28A0092B-C50C-407E-A947-70E740481C1C}">
+                          <a14:useLocalDpi xmlns:a14="http://schemas.microsoft.com/office/drawing/2010/main" val="0"/>
+                        </a:ext>
+                      </a:extLst>
+                    </a:blip>
+                    <a:srcRect l="14073" t="13570" r="42384" b="24484"/>
+                    <a:stretch/>
+                  </pic:blipFill>
+                  <pic:spPr bwMode="auto">
+                    <a:xfrm>
+                      <a:off x="0" y="0"/>
+                      <a:ext cx="4057724" cy="3240000"/>
+                    </a:xfrm>
+                    <a:prstGeom prst="rect">
+                      <a:avLst/>
+                    </a:prstGeom>
+                    <a:noFill/>
+                    <a:ln>
+                      <a:noFill/>
+                    </a:ln>
+                    <a:extLst>
+                      <a:ext uri="{53640926-AAD7-44D8-BBD7-CCE9431645EC}">
+                        <a14:shadowObscured xmlns:a14="http://schemas.microsoft.com/office/drawing/2010/main"/>
+                      </a:ext>
+                    </a:extLst>
+                  </pic:spPr>
+                </pic:pic>
+              </a:graphicData>
+            </a:graphic>
+          </wp:inline>
+        </w:drawing>
+      </w:r>
+    </w:p>
+    <w:p>
+      <w:pPr>
+        <w:spacing w:line="360" w:lineRule="auto"/>
+        <w:rPr>
+          <w:rFonts w:ascii="Times New Roman" w:hAnsi="Times New Roman" w:cs="Times New Roman"/>
+          <w:sz w:val="24"/>
+          <w:szCs w:val="24"/>
+        </w:rPr>
+      </w:pPr>
+      <w:r>
+        <w:rPr>
+          <w:rFonts w:ascii="Times New Roman" w:hAnsi="Times New Roman" w:cs="Times New Roman"/>
+          <w:sz w:val="24"/>
+          <w:szCs w:val="24"/>
+        </w:rPr>
+        <w:lastRenderedPageBreak/>
+        <w:t xml:space="preserve">Im Startmenu befinden sich links oben Zähler für Score und </w:t>
+      </w:r>
+      <w:proofErr w:type="spellStart"/>
+      <w:r>
+        <w:rPr>
+          <w:rFonts w:ascii="Times New Roman" w:hAnsi="Times New Roman" w:cs="Times New Roman"/>
+          <w:sz w:val="24"/>
+          <w:szCs w:val="24"/>
+        </w:rPr>
+        <w:t>Lives</w:t>
+      </w:r>
+      <w:proofErr w:type="spellEnd"/>
+      <w:r>
+        <w:rPr>
+          <w:rFonts w:ascii="Times New Roman" w:hAnsi="Times New Roman" w:cs="Times New Roman"/>
+          <w:sz w:val="24"/>
+          <w:szCs w:val="24"/>
+        </w:rPr>
+        <w:t>, rechts oben ein Zähler für den High Score, weiters werden noch angegeben mit welchen Tasten das Spiel gespielt/beendet wird.</w:t>
+      </w:r>
+    </w:p>
+    <w:p>
+      <w:pPr>
+        <w:spacing w:line="360" w:lineRule="auto"/>
+        <w:rPr>
+          <w:rFonts w:ascii="Times New Roman" w:hAnsi="Times New Roman" w:cs="Times New Roman"/>
+          <w:sz w:val="24"/>
+          <w:szCs w:val="24"/>
+        </w:rPr>
+      </w:pPr>
+    </w:p>
+    <w:p>
+      <w:pPr>
+        <w:spacing w:line="360" w:lineRule="auto"/>
+        <w:rPr>
+          <w:rFonts w:ascii="Times New Roman" w:hAnsi="Times New Roman" w:cs="Times New Roman"/>
+          <w:sz w:val="24"/>
+          <w:szCs w:val="24"/>
+        </w:rPr>
+      </w:pPr>
+      <w:r>
+        <w:rPr>
+          <w:rFonts w:ascii="Times New Roman" w:hAnsi="Times New Roman" w:cs="Times New Roman"/>
+          <w:noProof/>
+          <w:sz w:val="24"/>
+          <w:szCs w:val="24"/>
+        </w:rPr>
+        <w:drawing>
+          <wp:inline distT="0" distB="0" distL="0" distR="0" wp14:anchorId="027F02BE" wp14:editId="7CE49795">
+            <wp:extent cx="3990277" cy="3132000"/>
+            <wp:effectExtent l="0" t="0" r="0" b="0"/>
+            <wp:docPr id="10" name="Grafik 10"/>
+            <wp:cNvGraphicFramePr>
+              <a:graphicFrameLocks xmlns:a="http://schemas.openxmlformats.org/drawingml/2006/main" noChangeAspect="1"/>
+            </wp:cNvGraphicFramePr>
+            <a:graphic xmlns:a="http://schemas.openxmlformats.org/drawingml/2006/main">
+              <a:graphicData uri="http://schemas.openxmlformats.org/drawingml/2006/picture">
+                <pic:pic xmlns:pic="http://schemas.openxmlformats.org/drawingml/2006/picture">
+                  <pic:nvPicPr>
+                    <pic:cNvPr id="0" name="Picture 3"/>
+                    <pic:cNvPicPr>
+                      <a:picLocks noChangeAspect="1" noChangeArrowheads="1"/>
+                    </pic:cNvPicPr>
+                  </pic:nvPicPr>
+                  <pic:blipFill rotWithShape="1">
+                    <a:blip r:embed="rId16">
+                      <a:extLst>
+                        <a:ext uri="{28A0092B-C50C-407E-A947-70E740481C1C}">
+                          <a14:useLocalDpi xmlns:a14="http://schemas.microsoft.com/office/drawing/2010/main" val="0"/>
+                        </a:ext>
+                      </a:extLst>
+                    </a:blip>
+                    <a:srcRect l="14073" t="13864" r="42053" b="24779"/>
+                    <a:stretch/>
+                  </pic:blipFill>
+                  <pic:spPr bwMode="auto">
+                    <a:xfrm>
+                      <a:off x="0" y="0"/>
+                      <a:ext cx="3990277" cy="3132000"/>
+                    </a:xfrm>
+                    <a:prstGeom prst="rect">
+                      <a:avLst/>
+                    </a:prstGeom>
+                    <a:noFill/>
+                    <a:ln>
+                      <a:noFill/>
+                    </a:ln>
+                    <a:extLst>
+                      <a:ext uri="{53640926-AAD7-44D8-BBD7-CCE9431645EC}">
+                        <a14:shadowObscured xmlns:a14="http://schemas.microsoft.com/office/drawing/2010/main"/>
+                      </a:ext>
+                    </a:extLst>
+                  </pic:spPr>
+                </pic:pic>
+              </a:graphicData>
+            </a:graphic>
+          </wp:inline>
+        </w:drawing>
+      </w:r>
+      <w:r>
+        <w:rPr>
+          <w:rFonts w:ascii="Times New Roman" w:hAnsi="Times New Roman" w:cs="Times New Roman"/>
+          <w:sz w:val="24"/>
+          <w:szCs w:val="24"/>
+        </w:rPr>
+        <w:t xml:space="preserve"> </w:t>
+      </w:r>
+    </w:p>
+    <w:p>
+      <w:pPr>
+        <w:spacing w:line="360" w:lineRule="auto"/>
+        <w:rPr>
+          <w:rFonts w:ascii="Times New Roman" w:hAnsi="Times New Roman" w:cs="Times New Roman"/>
+          <w:sz w:val="24"/>
+          <w:szCs w:val="24"/>
+        </w:rPr>
+      </w:pPr>
+      <w:r>
+        <w:rPr>
+          <w:rFonts w:ascii="Times New Roman" w:hAnsi="Times New Roman" w:cs="Times New Roman"/>
+          <w:sz w:val="24"/>
+          <w:szCs w:val="24"/>
+        </w:rPr>
+        <w:t>Zu Beginn hat der Spieler drei Leben. Nach jeder zehnten erfolgreich durchquerten Wand wird die Schwierigkeitsstufe um eines erhöht, d.h. die Wände werden schneller und der Spieler bekommt ein zusätzliches Leben.</w:t>
+      </w:r>
+    </w:p>
+    <w:p>
+      <w:pPr>
+        <w:spacing w:line="360" w:lineRule="auto"/>
+        <w:rPr>
+          <w:rFonts w:ascii="Times New Roman" w:hAnsi="Times New Roman" w:cs="Times New Roman"/>
+          <w:sz w:val="24"/>
+          <w:szCs w:val="24"/>
+        </w:rPr>
+      </w:pPr>
+    </w:p>
+    <w:p>
+      <w:pPr>
+        <w:spacing w:line="360" w:lineRule="auto"/>
+        <w:rPr>
+          <w:rFonts w:ascii="Times New Roman" w:hAnsi="Times New Roman" w:cs="Times New Roman"/>
+          <w:sz w:val="24"/>
+          <w:szCs w:val="24"/>
+        </w:rPr>
+      </w:pPr>
+      <w:r>
+        <w:rPr>
+          <w:rFonts w:ascii="Times New Roman" w:hAnsi="Times New Roman" w:cs="Times New Roman"/>
+          <w:noProof/>
+          <w:sz w:val="24"/>
+          <w:szCs w:val="24"/>
+        </w:rPr>
+        <w:drawing>
+          <wp:inline distT="0" distB="0" distL="0" distR="0" wp14:anchorId="01F00FCE" wp14:editId="14B0D54E">
+            <wp:extent cx="3978759" cy="3168000"/>
+            <wp:effectExtent l="0" t="0" r="3175" b="0"/>
+            <wp:docPr id="11" name="Grafik 11"/>
+            <wp:cNvGraphicFramePr>
+              <a:graphicFrameLocks xmlns:a="http://schemas.openxmlformats.org/drawingml/2006/main" noChangeAspect="1"/>
+            </wp:cNvGraphicFramePr>
+            <a:graphic xmlns:a="http://schemas.openxmlformats.org/drawingml/2006/main">
+              <a:graphicData uri="http://schemas.openxmlformats.org/drawingml/2006/picture">
+                <pic:pic xmlns:pic="http://schemas.openxmlformats.org/drawingml/2006/picture">
+                  <pic:nvPicPr>
+                    <pic:cNvPr id="0" name="Picture 4"/>
+                    <pic:cNvPicPr>
+                      <a:picLocks noChangeAspect="1" noChangeArrowheads="1"/>
+                    </pic:cNvPicPr>
+                  </pic:nvPicPr>
+                  <pic:blipFill rotWithShape="1">
+                    <a:blip r:embed="rId17">
+                      <a:extLst>
+                        <a:ext uri="{28A0092B-C50C-407E-A947-70E740481C1C}">
+                          <a14:useLocalDpi xmlns:a14="http://schemas.microsoft.com/office/drawing/2010/main" val="0"/>
+                        </a:ext>
+                      </a:extLst>
+                    </a:blip>
+                    <a:srcRect l="14073" t="13570" r="42053" b="24189"/>
+                    <a:stretch/>
+                  </pic:blipFill>
+                  <pic:spPr bwMode="auto">
+                    <a:xfrm>
+                      <a:off x="0" y="0"/>
+                      <a:ext cx="3978759" cy="3168000"/>
+                    </a:xfrm>
+                    <a:prstGeom prst="rect">
+                      <a:avLst/>
+                    </a:prstGeom>
+                    <a:noFill/>
+                    <a:ln>
+                      <a:noFill/>
+                    </a:ln>
+                    <a:extLst>
+                      <a:ext uri="{53640926-AAD7-44D8-BBD7-CCE9431645EC}">
+                        <a14:shadowObscured xmlns:a14="http://schemas.microsoft.com/office/drawing/2010/main"/>
+                      </a:ext>
+                    </a:extLst>
+                  </pic:spPr>
+                </pic:pic>
+              </a:graphicData>
+            </a:graphic>
+          </wp:inline>
+        </w:drawing>
+      </w:r>
+    </w:p>
+    <w:p>
+      <w:pPr>
+        <w:spacing w:line="360" w:lineRule="auto"/>
+        <w:rPr>
+          <w:rFonts w:ascii="Times New Roman" w:hAnsi="Times New Roman" w:cs="Times New Roman"/>
+          <w:sz w:val="24"/>
+          <w:szCs w:val="24"/>
+        </w:rPr>
+      </w:pPr>
+      <w:r>
+        <w:rPr>
+          <w:rFonts w:ascii="Times New Roman" w:hAnsi="Times New Roman" w:cs="Times New Roman"/>
+          <w:sz w:val="24"/>
+          <w:szCs w:val="24"/>
+        </w:rPr>
+        <w:lastRenderedPageBreak/>
+        <w:t>Berührt die Kugel eine Wand, verliert der Spieler ein Leben. Hat der Spieler mindestens noch ein Leben kann er das Spiel fortsetzten, ansonsten muss er neu anfangen.</w:t>
+      </w:r>
+    </w:p>
+    <w:p>
+      <w:pPr>
+        <w:spacing w:line="360" w:lineRule="auto"/>
+        <w:rPr>
+          <w:rFonts w:ascii="Times New Roman" w:hAnsi="Times New Roman" w:cs="Times New Roman"/>
+          <w:sz w:val="32"/>
+          <w:szCs w:val="32"/>
+        </w:rPr>
+      </w:pPr>
+      <w:r>
+        <w:rPr>
+          <w:rFonts w:ascii="Times New Roman" w:hAnsi="Times New Roman" w:cs="Times New Roman"/>
+          <w:sz w:val="32"/>
+          <w:szCs w:val="32"/>
+        </w:rPr>
         <w:t>Aufsetzung vom Code</w:t>
       </w:r>
     </w:p>
@@ -2183,7 +2480,6 @@
           <w:sz w:val="24"/>
           <w:szCs w:val="24"/>
         </w:rPr>
-        <w:lastRenderedPageBreak/>
         <w:t>Folders</w:t>
       </w:r>
       <w:r>
@@ -2791,118 +3087,6 @@
           <w:sz w:val="24"/>
           <w:szCs w:val="24"/>
         </w:rPr>
-        <w:t>freeglut</w:t>
-      </w:r>
-      <w:proofErr w:type="spellEnd"/>
-      <w:r>
-        <w:rPr>
-          <w:rFonts w:ascii="Times New Roman" w:hAnsi="Times New Roman" w:cs="Times New Roman"/>
-          <w:sz w:val="24"/>
-          <w:szCs w:val="24"/>
-        </w:rPr>
-        <w:t xml:space="preserve">\bin\x64\freeglut.dll in den Ordner </w:t>
-      </w:r>
-      <w:proofErr w:type="spellStart"/>
-      <w:r>
-        <w:rPr>
-          <w:rFonts w:ascii="Times New Roman" w:hAnsi="Times New Roman" w:cs="Times New Roman"/>
-          <w:sz w:val="24"/>
-          <w:szCs w:val="24"/>
-        </w:rPr>
-        <w:t>vsproject</w:t>
-      </w:r>
-      <w:proofErr w:type="spellEnd"/>
-      <w:r>
-        <w:rPr>
-          <w:rFonts w:ascii="Times New Roman" w:hAnsi="Times New Roman" w:cs="Times New Roman"/>
-          <w:sz w:val="24"/>
-          <w:szCs w:val="24"/>
-        </w:rPr>
-        <w:t xml:space="preserve">. Um das Programm über den Datei-Explorer auszuführen, kopieren Sie zunächst die Datei </w:t>
-      </w:r>
-      <w:proofErr w:type="spellStart"/>
-      <w:r>
-        <w:rPr>
-          <w:rFonts w:ascii="Times New Roman" w:hAnsi="Times New Roman" w:cs="Times New Roman"/>
-          <w:sz w:val="24"/>
-          <w:szCs w:val="24"/>
-        </w:rPr>
-        <w:t>freeglut</w:t>
-      </w:r>
-      <w:proofErr w:type="spellEnd"/>
-      <w:r>
-        <w:rPr>
-          <w:rFonts w:ascii="Times New Roman" w:hAnsi="Times New Roman" w:cs="Times New Roman"/>
-          <w:sz w:val="24"/>
-          <w:szCs w:val="24"/>
-        </w:rPr>
-        <w:t>\bin\x64\freeglut.dll in den Ordner, in dem sich die ausführbare Datei befindet.</w:t>
-      </w:r>
-    </w:p>
-    <w:p>
-      <w:pPr>
-        <w:spacing w:line="360" w:lineRule="auto"/>
-        <w:rPr>
-          <w:rFonts w:ascii="Times New Roman" w:hAnsi="Times New Roman" w:cs="Times New Roman"/>
-          <w:sz w:val="24"/>
-          <w:szCs w:val="24"/>
-        </w:rPr>
-      </w:pPr>
-    </w:p>
-    <w:p>
-      <w:pPr>
-        <w:spacing w:line="360" w:lineRule="auto"/>
-        <w:rPr>
-          <w:rFonts w:ascii="Times New Roman" w:hAnsi="Times New Roman" w:cs="Times New Roman"/>
-          <w:sz w:val="24"/>
-          <w:szCs w:val="24"/>
-        </w:rPr>
-      </w:pPr>
-      <w:proofErr w:type="spellStart"/>
-      <w:r>
-        <w:rPr>
-          <w:rFonts w:ascii="Times New Roman" w:hAnsi="Times New Roman" w:cs="Times New Roman"/>
-          <w:sz w:val="24"/>
-          <w:szCs w:val="24"/>
-        </w:rPr>
-        <w:t>glew</w:t>
-      </w:r>
-      <w:proofErr w:type="spellEnd"/>
-      <w:r>
-        <w:rPr>
-          <w:rFonts w:ascii="Times New Roman" w:hAnsi="Times New Roman" w:cs="Times New Roman"/>
-          <w:sz w:val="24"/>
-          <w:szCs w:val="24"/>
-        </w:rPr>
-        <w:t xml:space="preserve"> MSVC-Bibliothek heruntergeladen von: https://github.com/nigels-com/glew Windows-Binärdateien für 32-Bit und 64-Bit</w:t>
-      </w:r>
-    </w:p>
-    <w:p>
-      <w:pPr>
-        <w:spacing w:line="360" w:lineRule="auto"/>
-        <w:rPr>
-          <w:rFonts w:ascii="Times New Roman" w:hAnsi="Times New Roman" w:cs="Times New Roman"/>
-          <w:sz w:val="24"/>
-          <w:szCs w:val="24"/>
-        </w:rPr>
-      </w:pPr>
-    </w:p>
-    <w:p>
-      <w:pPr>
-        <w:spacing w:line="360" w:lineRule="auto"/>
-        <w:rPr>
-          <w:rFonts w:ascii="Times New Roman" w:hAnsi="Times New Roman" w:cs="Times New Roman"/>
-          <w:sz w:val="24"/>
-          <w:szCs w:val="24"/>
-        </w:rPr>
-      </w:pPr>
-      <w:proofErr w:type="spellStart"/>
-      <w:r>
-        <w:rPr>
-          <w:rFonts w:ascii="Times New Roman" w:hAnsi="Times New Roman" w:cs="Times New Roman"/>
-          <w:sz w:val="24"/>
-          <w:szCs w:val="24"/>
-        </w:rPr>
         <w:lastRenderedPageBreak/>
         <w:t>freeglut</w:t>
       </w:r>
@@ -2913,6 +3097,118 @@
           <w:sz w:val="24"/>
           <w:szCs w:val="24"/>
         </w:rPr>
+        <w:t xml:space="preserve">\bin\x64\freeglut.dll in den Ordner </w:t>
+      </w:r>
+      <w:proofErr w:type="spellStart"/>
+      <w:r>
+        <w:rPr>
+          <w:rFonts w:ascii="Times New Roman" w:hAnsi="Times New Roman" w:cs="Times New Roman"/>
+          <w:sz w:val="24"/>
+          <w:szCs w:val="24"/>
+        </w:rPr>
+        <w:t>vsproject</w:t>
+      </w:r>
+      <w:proofErr w:type="spellEnd"/>
+      <w:r>
+        <w:rPr>
+          <w:rFonts w:ascii="Times New Roman" w:hAnsi="Times New Roman" w:cs="Times New Roman"/>
+          <w:sz w:val="24"/>
+          <w:szCs w:val="24"/>
+        </w:rPr>
+        <w:t xml:space="preserve">. Um das Programm über den Datei-Explorer auszuführen, kopieren Sie zunächst die Datei </w:t>
+      </w:r>
+      <w:proofErr w:type="spellStart"/>
+      <w:r>
+        <w:rPr>
+          <w:rFonts w:ascii="Times New Roman" w:hAnsi="Times New Roman" w:cs="Times New Roman"/>
+          <w:sz w:val="24"/>
+          <w:szCs w:val="24"/>
+        </w:rPr>
+        <w:t>freeglut</w:t>
+      </w:r>
+      <w:proofErr w:type="spellEnd"/>
+      <w:r>
+        <w:rPr>
+          <w:rFonts w:ascii="Times New Roman" w:hAnsi="Times New Roman" w:cs="Times New Roman"/>
+          <w:sz w:val="24"/>
+          <w:szCs w:val="24"/>
+        </w:rPr>
+        <w:t>\bin\x64\freeglut.dll in den Ordner, in dem sich die ausführbare Datei befindet.</w:t>
+      </w:r>
+    </w:p>
+    <w:p>
+      <w:pPr>
+        <w:spacing w:line="360" w:lineRule="auto"/>
+        <w:rPr>
+          <w:rFonts w:ascii="Times New Roman" w:hAnsi="Times New Roman" w:cs="Times New Roman"/>
+          <w:sz w:val="24"/>
+          <w:szCs w:val="24"/>
+        </w:rPr>
+      </w:pPr>
+    </w:p>
+    <w:p>
+      <w:pPr>
+        <w:spacing w:line="360" w:lineRule="auto"/>
+        <w:rPr>
+          <w:rFonts w:ascii="Times New Roman" w:hAnsi="Times New Roman" w:cs="Times New Roman"/>
+          <w:sz w:val="24"/>
+          <w:szCs w:val="24"/>
+        </w:rPr>
+      </w:pPr>
+      <w:proofErr w:type="spellStart"/>
+      <w:r>
+        <w:rPr>
+          <w:rFonts w:ascii="Times New Roman" w:hAnsi="Times New Roman" w:cs="Times New Roman"/>
+          <w:sz w:val="24"/>
+          <w:szCs w:val="24"/>
+        </w:rPr>
+        <w:t>glew</w:t>
+      </w:r>
+      <w:proofErr w:type="spellEnd"/>
+      <w:r>
+        <w:rPr>
+          <w:rFonts w:ascii="Times New Roman" w:hAnsi="Times New Roman" w:cs="Times New Roman"/>
+          <w:sz w:val="24"/>
+          <w:szCs w:val="24"/>
+        </w:rPr>
+        <w:t xml:space="preserve"> MSVC-Bibliothek heruntergeladen von: https://github.com/nigels-com/glew Windows-Binärdateien für 32-Bit und 64-Bit</w:t>
+      </w:r>
+    </w:p>
+    <w:p>
+      <w:pPr>
+        <w:spacing w:line="360" w:lineRule="auto"/>
+        <w:rPr>
+          <w:rFonts w:ascii="Times New Roman" w:hAnsi="Times New Roman" w:cs="Times New Roman"/>
+          <w:sz w:val="24"/>
+          <w:szCs w:val="24"/>
+        </w:rPr>
+      </w:pPr>
+    </w:p>
+    <w:p>
+      <w:pPr>
+        <w:spacing w:line="360" w:lineRule="auto"/>
+        <w:rPr>
+          <w:rFonts w:ascii="Times New Roman" w:hAnsi="Times New Roman" w:cs="Times New Roman"/>
+          <w:sz w:val="24"/>
+          <w:szCs w:val="24"/>
+        </w:rPr>
+      </w:pPr>
+      <w:proofErr w:type="spellStart"/>
+      <w:r>
+        <w:rPr>
+          <w:rFonts w:ascii="Times New Roman" w:hAnsi="Times New Roman" w:cs="Times New Roman"/>
+          <w:sz w:val="24"/>
+          <w:szCs w:val="24"/>
+        </w:rPr>
+        <w:t>freeglut</w:t>
+      </w:r>
+      <w:proofErr w:type="spellEnd"/>
+      <w:r>
+        <w:rPr>
+          <w:rFonts w:ascii="Times New Roman" w:hAnsi="Times New Roman" w:cs="Times New Roman"/>
+          <w:sz w:val="24"/>
+          <w:szCs w:val="24"/>
+        </w:rPr>
         <w:t xml:space="preserve"> MSVC-Bibliothek heruntergeladen von: https://www.transmissionzero.co.uk/software/freeglut-devel/ </w:t>
       </w:r>
       <w:proofErr w:type="spellStart"/>
@@ -2961,7 +3257,7 @@
           <w:szCs w:val="24"/>
         </w:rPr>
       </w:pPr>
-      <w:hyperlink r:id="rId15" w:history="1">
+      <w:hyperlink r:id="rId18" w:history="1">
         <w:r>
           <w:rPr>
             <w:rStyle w:val="Hyperlink"/>
@@ -2982,7 +3278,7 @@
       </w:r>
     </w:p>
     <w:sectPr>
-      <w:footerReference w:type="default" r:id="rId16"/>
+      <w:footerReference w:type="default" r:id="rId19"/>
       <w:pgSz w:w="11906" w:h="16838"/>
       <w:pgMar w:top="1417" w:right="1417" w:bottom="1134" w:left="1417" w:header="708" w:footer="708" w:gutter="0"/>
       <w:cols w:space="708"/>

</xml_diff>